<commit_message>
nueva base de datos
actualizacion minuta, carta gant, y base de dato relacional al 99%
</commit_message>
<xml_diff>
--- a/DOCS/Minutas de reunion.docx
+++ b/DOCS/Minutas de reunion.docx
@@ -3880,51 +3880,21 @@
               <w:rPr>
                 <w:rFonts w:asciiTheme="minorHAnsi" w:hAnsiTheme="minorHAnsi"/>
               </w:rPr>
-              <w:t xml:space="preserve">-Uso de Express </w:t>
-            </w:r>
-            <w:proofErr w:type="spellStart"/>
-            <w:r>
-              <w:rPr>
-                <w:rFonts w:asciiTheme="minorHAnsi" w:hAnsiTheme="minorHAnsi"/>
-              </w:rPr>
-              <w:t>js</w:t>
-            </w:r>
-            <w:proofErr w:type="spellEnd"/>
-          </w:p>
-          <w:p>
-            <w:pPr>
-              <w:rPr>
-                <w:rFonts w:asciiTheme="minorHAnsi" w:hAnsiTheme="minorHAnsi"/>
-              </w:rPr>
-            </w:pPr>
-            <w:r>
-              <w:rPr>
-                <w:rFonts w:asciiTheme="minorHAnsi" w:hAnsiTheme="minorHAnsi"/>
-              </w:rPr>
-              <w:t xml:space="preserve">-Uso de </w:t>
-            </w:r>
-            <w:proofErr w:type="spellStart"/>
-            <w:r>
-              <w:rPr>
-                <w:rFonts w:asciiTheme="minorHAnsi" w:hAnsiTheme="minorHAnsi"/>
-              </w:rPr>
-              <w:t>Node</w:t>
-            </w:r>
-            <w:proofErr w:type="spellEnd"/>
-            <w:r>
-              <w:rPr>
-                <w:rFonts w:asciiTheme="minorHAnsi" w:hAnsiTheme="minorHAnsi"/>
-              </w:rPr>
-              <w:t xml:space="preserve"> </w:t>
-            </w:r>
-            <w:proofErr w:type="spellStart"/>
-            <w:r>
-              <w:rPr>
-                <w:rFonts w:asciiTheme="minorHAnsi" w:hAnsiTheme="minorHAnsi"/>
-              </w:rPr>
-              <w:t>js</w:t>
-            </w:r>
-            <w:proofErr w:type="spellEnd"/>
+              <w:t>-Uso de Express js</w:t>
+            </w:r>
+          </w:p>
+          <w:p>
+            <w:pPr>
+              <w:rPr>
+                <w:rFonts w:asciiTheme="minorHAnsi" w:hAnsiTheme="minorHAnsi"/>
+              </w:rPr>
+            </w:pPr>
+            <w:r>
+              <w:rPr>
+                <w:rFonts w:asciiTheme="minorHAnsi" w:hAnsiTheme="minorHAnsi"/>
+              </w:rPr>
+              <w:t>-Uso de Node js</w:t>
+            </w:r>
           </w:p>
         </w:tc>
       </w:tr>
@@ -5089,8 +5059,6 @@
         </w:rPr>
         <w:t>/09/2019</w:t>
       </w:r>
-      <w:bookmarkStart w:id="0" w:name="_GoBack"/>
-      <w:bookmarkEnd w:id="0"/>
     </w:p>
     <w:p>
       <w:pPr>
@@ -5111,7 +5079,31 @@
           <w:b/>
         </w:rPr>
         <w:lastRenderedPageBreak/>
-        <w:t>FECHA: --/09/2019</w:t>
+        <w:t xml:space="preserve">FECHA: </w:t>
+      </w:r>
+      <w:r>
+        <w:rPr>
+          <w:b/>
+        </w:rPr>
+        <w:t>5</w:t>
+      </w:r>
+      <w:r>
+        <w:rPr>
+          <w:b/>
+        </w:rPr>
+        <w:t>/</w:t>
+      </w:r>
+      <w:r>
+        <w:rPr>
+          <w:b/>
+        </w:rPr>
+        <w:t>10</w:t>
+      </w:r>
+      <w:r>
+        <w:rPr>
+          <w:b/>
+        </w:rPr>
+        <w:t>/2019</w:t>
       </w:r>
     </w:p>
     <w:tbl>
@@ -5446,7 +5438,7 @@
               <w:rPr>
                 <w:rFonts w:asciiTheme="minorHAnsi" w:hAnsiTheme="minorHAnsi"/>
               </w:rPr>
-              <w:t xml:space="preserve"> </w:t>
+              <w:t>Tratar la base de datos</w:t>
             </w:r>
           </w:p>
         </w:tc>
@@ -5505,6 +5497,38 @@
                 <w:rFonts w:asciiTheme="minorHAnsi" w:hAnsiTheme="minorHAnsi"/>
               </w:rPr>
             </w:pPr>
+            <w:r>
+              <w:rPr>
+                <w:rFonts w:asciiTheme="minorHAnsi" w:hAnsiTheme="minorHAnsi"/>
+              </w:rPr>
+              <w:t>-Diagrama entidad relacion</w:t>
+            </w:r>
+          </w:p>
+          <w:p>
+            <w:pPr>
+              <w:rPr>
+                <w:rFonts w:asciiTheme="minorHAnsi" w:hAnsiTheme="minorHAnsi"/>
+              </w:rPr>
+            </w:pPr>
+            <w:r>
+              <w:rPr>
+                <w:rFonts w:asciiTheme="minorHAnsi" w:hAnsiTheme="minorHAnsi"/>
+              </w:rPr>
+              <w:t>-Decisión de utilizar base de datos relacional</w:t>
+            </w:r>
+          </w:p>
+          <w:p>
+            <w:pPr>
+              <w:rPr>
+                <w:rFonts w:asciiTheme="minorHAnsi" w:hAnsiTheme="minorHAnsi"/>
+              </w:rPr>
+            </w:pPr>
+            <w:r>
+              <w:rPr>
+                <w:rFonts w:asciiTheme="minorHAnsi" w:hAnsiTheme="minorHAnsi"/>
+              </w:rPr>
+              <w:t>-Modelo relacional</w:t>
+            </w:r>
           </w:p>
         </w:tc>
       </w:tr>
@@ -5563,6 +5587,25 @@
                 <w:rFonts w:asciiTheme="minorHAnsi" w:hAnsiTheme="minorHAnsi"/>
               </w:rPr>
             </w:pPr>
+            <w:r>
+              <w:rPr>
+                <w:rFonts w:asciiTheme="minorHAnsi" w:hAnsiTheme="minorHAnsi"/>
+              </w:rPr>
+              <w:t>-consultar duda especifica al profe matheu</w:t>
+            </w:r>
+          </w:p>
+          <w:p>
+            <w:pPr>
+              <w:rPr>
+                <w:rFonts w:asciiTheme="minorHAnsi" w:hAnsiTheme="minorHAnsi"/>
+              </w:rPr>
+            </w:pPr>
+            <w:r>
+              <w:rPr>
+                <w:rFonts w:asciiTheme="minorHAnsi" w:hAnsiTheme="minorHAnsi"/>
+              </w:rPr>
+              <w:t>-hablar con profe raimundo</w:t>
+            </w:r>
           </w:p>
         </w:tc>
       </w:tr>
@@ -5823,7 +5866,37 @@
           <w:b/>
           <w:sz w:val="28"/>
         </w:rPr>
-        <w:t xml:space="preserve"> --/09/2019</w:t>
+        <w:t xml:space="preserve"> </w:t>
+      </w:r>
+      <w:r>
+        <w:rPr>
+          <w:b/>
+          <w:sz w:val="28"/>
+        </w:rPr>
+        <w:t>09</w:t>
+      </w:r>
+      <w:r>
+        <w:rPr>
+          <w:b/>
+          <w:sz w:val="28"/>
+        </w:rPr>
+        <w:t>/</w:t>
+      </w:r>
+      <w:r>
+        <w:rPr>
+          <w:b/>
+          <w:sz w:val="28"/>
+        </w:rPr>
+        <w:t>10</w:t>
+      </w:r>
+      <w:bookmarkStart w:id="0" w:name="_GoBack"/>
+      <w:bookmarkEnd w:id="0"/>
+      <w:r>
+        <w:rPr>
+          <w:b/>
+          <w:sz w:val="28"/>
+        </w:rPr>
+        <w:t>/2019</w:t>
       </w:r>
     </w:p>
     <w:p>
@@ -5863,7 +5936,6 @@
         <w:rPr>
           <w:b/>
         </w:rPr>
-        <w:lastRenderedPageBreak/>
         <w:t>FECHA: --/09/2019</w:t>
       </w:r>
     </w:p>
@@ -6616,7 +6688,6 @@
         <w:rPr>
           <w:b/>
         </w:rPr>
-        <w:lastRenderedPageBreak/>
         <w:t>FECHA: --/09/2019</w:t>
       </w:r>
     </w:p>
@@ -8049,7 +8120,7 @@
       </w:pPr>
     </w:pPrDefault>
   </w:docDefaults>
-  <w:latentStyles w:defLockedState="0" w:defUIPriority="99" w:defSemiHidden="0" w:defUnhideWhenUsed="0" w:defQFormat="0" w:count="375">
+  <w:latentStyles w:defLockedState="0" w:defUIPriority="99" w:defSemiHidden="0" w:defUnhideWhenUsed="0" w:defQFormat="0" w:count="377">
     <w:lsdException w:name="Normal" w:uiPriority="0" w:qFormat="1"/>
     <w:lsdException w:name="heading 1" w:uiPriority="9" w:qFormat="1"/>
     <w:lsdException w:name="heading 2" w:semiHidden="1" w:uiPriority="9" w:unhideWhenUsed="1" w:qFormat="1"/>
@@ -8155,7 +8226,6 @@
     <w:lsdException w:name="HTML Sample" w:semiHidden="1" w:unhideWhenUsed="1"/>
     <w:lsdException w:name="HTML Typewriter" w:semiHidden="1" w:unhideWhenUsed="1"/>
     <w:lsdException w:name="HTML Variable" w:semiHidden="1" w:unhideWhenUsed="1"/>
-    <w:lsdException w:name="Normal Table" w:semiHidden="1" w:unhideWhenUsed="1"/>
     <w:lsdException w:name="annotation subject" w:semiHidden="1" w:unhideWhenUsed="1"/>
     <w:lsdException w:name="No List" w:semiHidden="1" w:unhideWhenUsed="1"/>
     <w:lsdException w:name="Outline List 1" w:semiHidden="1" w:unhideWhenUsed="1"/>
@@ -8201,11 +8271,9 @@
     <w:lsdException w:name="Table Subtle 1" w:semiHidden="1" w:unhideWhenUsed="1"/>
     <w:lsdException w:name="Table Subtle 2" w:semiHidden="1" w:unhideWhenUsed="1"/>
     <w:lsdException w:name="Table Web 1" w:semiHidden="1" w:unhideWhenUsed="1"/>
-    <w:lsdException w:name="Table Web 2" w:semiHidden="1" w:unhideWhenUsed="1"/>
     <w:lsdException w:name="Table Web 3" w:semiHidden="1" w:unhideWhenUsed="1"/>
     <w:lsdException w:name="Balloon Text" w:semiHidden="1" w:unhideWhenUsed="1"/>
     <w:lsdException w:name="Table Grid" w:uiPriority="0"/>
-    <w:lsdException w:name="Table Theme" w:semiHidden="1" w:unhideWhenUsed="1"/>
     <w:lsdException w:name="Placeholder Text" w:semiHidden="1"/>
     <w:lsdException w:name="No Spacing" w:uiPriority="1" w:qFormat="1"/>
     <w:lsdException w:name="Light Shading" w:uiPriority="60"/>
@@ -8425,6 +8493,8 @@
     <w:lsdException w:name="Smart Hyperlink" w:semiHidden="1" w:unhideWhenUsed="1"/>
     <w:lsdException w:name="Hashtag" w:semiHidden="1" w:unhideWhenUsed="1"/>
     <w:lsdException w:name="Unresolved Mention" w:semiHidden="1" w:unhideWhenUsed="1"/>
+    <w:lsdException w:name="Smart Link" w:semiHidden="1" w:unhideWhenUsed="1"/>
+    <w:lsdException w:name="Smart Link Error" w:semiHidden="1" w:unhideWhenUsed="1"/>
   </w:latentStyles>
   <w:style w:type="paragraph" w:default="1" w:styleId="Normal">
     <w:name w:val="Normal"/>
@@ -8840,7 +8910,7 @@
 </file>
 
 <file path=customXml/itemProps1.xml><?xml version="1.0" encoding="utf-8"?>
-<ds:datastoreItem xmlns:ds="http://schemas.openxmlformats.org/officeDocument/2006/customXml" ds:itemID="{BFAAD720-3B76-4ECE-9DB1-083FF77B93C3}">
+<ds:datastoreItem xmlns:ds="http://schemas.openxmlformats.org/officeDocument/2006/customXml" ds:itemID="{3AB53F22-091A-1042-ADED-ED16A9292601}">
   <ds:schemaRefs>
     <ds:schemaRef ds:uri="http://schemas.openxmlformats.org/officeDocument/2006/bibliography"/>
   </ds:schemaRefs>

</xml_diff>